<commit_message>
update vid giai thich
</commit_message>
<xml_diff>
--- a/2324802010044-TruongXuanHuy.docx
+++ b/2324802010044-TruongXuanHuy.docx
@@ -72,6 +72,58 @@
           <w:t>https://youtu.be/18JUc37bW5Q</w:t>
         </w:r>
       </w:hyperlink>
+    </w:p>
+    <w:p>
+      <w:pPr>
+        <w:spacing w:line="360" w:lineRule="auto"/>
+        <w:jc w:val="both"/>
+        <w:rPr>
+          <w:rFonts w:ascii="Times New Roman" w:hAnsi="Times New Roman" w:cs="Times New Roman"/>
+          <w:sz w:val="26"/>
+          <w:szCs w:val="26"/>
+        </w:rPr>
+      </w:pPr>
+    </w:p>
+    <w:p>
+      <w:pPr>
+        <w:spacing w:line="360" w:lineRule="auto"/>
+        <w:jc w:val="both"/>
+        <w:rPr>
+          <w:rFonts w:ascii="Times New Roman" w:hAnsi="Times New Roman" w:cs="Times New Roman"/>
+          <w:sz w:val="26"/>
+          <w:szCs w:val="26"/>
+        </w:rPr>
+      </w:pPr>
+      <w:r>
+        <w:rPr>
+          <w:rFonts w:ascii="Times New Roman" w:hAnsi="Times New Roman" w:cs="Times New Roman"/>
+          <w:sz w:val="26"/>
+          <w:szCs w:val="26"/>
+        </w:rPr>
+        <w:t xml:space="preserve">Link giải thích: </w:t>
+      </w:r>
+      <w:hyperlink r:id="rId6" w:history="1">
+        <w:r>
+          <w:rPr>
+            <w:rStyle w:val="Hyperlink"/>
+            <w:rFonts w:ascii="Times New Roman" w:hAnsi="Times New Roman" w:cs="Times New Roman"/>
+            <w:sz w:val="26"/>
+            <w:szCs w:val="26"/>
+          </w:rPr>
+          <w:t>https://youtu.be/FlFMQ9OrkoQ</w:t>
+        </w:r>
+      </w:hyperlink>
+    </w:p>
+    <w:p>
+      <w:pPr>
+        <w:spacing w:line="360" w:lineRule="auto"/>
+        <w:jc w:val="both"/>
+        <w:rPr>
+          <w:rFonts w:ascii="Times New Roman" w:hAnsi="Times New Roman" w:cs="Times New Roman"/>
+          <w:sz w:val="26"/>
+          <w:szCs w:val="26"/>
+        </w:rPr>
+      </w:pPr>
     </w:p>
     <w:sectPr>
       <w:pgSz w:w="12240" w:h="15840"/>

</xml_diff>